<commit_message>
port olvasása a .env file ból beleírása a fejlesztői dokumentációba
</commit_message>
<xml_diff>
--- a/dokumentumok/Feed_Net Fejlesztői dokumentáció.docx
+++ b/dokumentumok/Feed_Net Fejlesztői dokumentáció.docx
@@ -3443,7 +3443,23 @@
           <w:sz w:val="24"/>
           <w:szCs w:val="24"/>
         </w:rPr>
-        <w:t>A backendet a 8080 as porton indítottuk</w:t>
+        <w:t xml:space="preserve">A backendet a </w:t>
+      </w:r>
+      <w:r>
+        <w:rPr>
+          <w:rFonts w:ascii="Times New Roman" w:hAnsi="Times New Roman" w:cs="Times New Roman"/>
+          <w:sz w:val="24"/>
+          <w:szCs w:val="24"/>
+        </w:rPr>
+        <w:t>.env file ból kiolvasott porton(itt a 8080)</w:t>
+      </w:r>
+      <w:r>
+        <w:rPr>
+          <w:rFonts w:ascii="Times New Roman" w:hAnsi="Times New Roman" w:cs="Times New Roman"/>
+          <w:sz w:val="24"/>
+          <w:szCs w:val="24"/>
+        </w:rPr>
+        <w:t xml:space="preserve"> indítottuk</w:t>
       </w:r>
       <w:r>
         <w:rPr>
@@ -3624,8 +3640,10 @@
         <w:spacing w:line="276" w:lineRule="auto"/>
         <w:rPr>
           <w:rFonts w:ascii="Times New Roman" w:hAnsi="Times New Roman" w:cs="Times New Roman"/>
+          <w:color w:val="0563C1" w:themeColor="hyperlink"/>
           <w:sz w:val="24"/>
           <w:szCs w:val="24"/>
+          <w:u w:val="single"/>
         </w:rPr>
       </w:pPr>
       <w:r>
@@ -3650,6 +3668,26 @@
           <w:t>http://localhost:8080</w:t>
         </w:r>
       </w:hyperlink>
+      <w:r>
+        <w:rPr>
+          <w:rStyle w:val="Hiperhivatkozs"/>
+          <w:rFonts w:ascii="Times New Roman" w:hAnsi="Times New Roman" w:cs="Times New Roman"/>
+          <w:sz w:val="24"/>
+          <w:szCs w:val="24"/>
+        </w:rPr>
+        <w:br/>
+      </w:r>
+      <w:r>
+        <w:rPr>
+          <w:rStyle w:val="Hiperhivatkozs"/>
+          <w:rFonts w:ascii="Times New Roman" w:hAnsi="Times New Roman" w:cs="Times New Roman"/>
+          <w:color w:val="auto"/>
+          <w:sz w:val="24"/>
+          <w:szCs w:val="24"/>
+          <w:u w:val="none"/>
+        </w:rPr>
+        <w:t>a port(8080) meg egyezik a .env file ban lévő portal.</w:t>
+      </w:r>
     </w:p>
     <w:p>
       <w:pPr>

</xml_diff>